<commit_message>
adding network lab2 files
</commit_message>
<xml_diff>
--- a/Notes/w2.docx
+++ b/Notes/w2.docx
@@ -804,23 +804,7 @@
           <w:sz w:val="20"/>
           <w:szCs w:val="20"/>
         </w:rPr>
-        <w:t xml:space="preserve">Per-connection end-end throughput: </w:t>
-      </w:r>
-      <w:proofErr w:type="gramStart"/>
-      <w:r>
-        <w:rPr>
-          <w:sz w:val="20"/>
-          <w:szCs w:val="20"/>
-        </w:rPr>
-        <w:t>min(</w:t>
-      </w:r>
-      <w:proofErr w:type="gramEnd"/>
-      <w:r>
-        <w:rPr>
-          <w:sz w:val="20"/>
-          <w:szCs w:val="20"/>
-        </w:rPr>
-        <w:t>R</w:t>
+        <w:t>Per-connection end-end throughput: min(R</w:t>
       </w:r>
       <w:r>
         <w:rPr>
@@ -1288,7 +1272,6 @@
                 <w:szCs w:val="20"/>
               </w:rPr>
             </w:pPr>
-            <w:proofErr w:type="spellStart"/>
             <w:r>
               <w:rPr>
                 <w:sz w:val="20"/>
@@ -1296,7 +1279,6 @@
               </w:rPr>
               <w:t>Datalink</w:t>
             </w:r>
-            <w:proofErr w:type="spellEnd"/>
           </w:p>
         </w:tc>
       </w:tr>
@@ -1365,17 +1347,8 @@
                 <w:sz w:val="20"/>
                 <w:szCs w:val="20"/>
               </w:rPr>
-              <w:t xml:space="preserve">5. Ensure that packets get to the </w:t>
+              <w:t>5. Ensure that packets get to the dest</w:t>
             </w:r>
-            <w:proofErr w:type="spellStart"/>
-            <w:r>
-              <w:rPr>
-                <w:sz w:val="20"/>
-                <w:szCs w:val="20"/>
-              </w:rPr>
-              <w:t>dest</w:t>
-            </w:r>
-            <w:proofErr w:type="spellEnd"/>
           </w:p>
         </w:tc>
         <w:tc>
@@ -1950,23 +1923,7 @@
           <w:sz w:val="20"/>
           <w:szCs w:val="20"/>
         </w:rPr>
-        <w:t>Data transfer between neighbouring network elements (Ethernet, 802.111 (</w:t>
-      </w:r>
-      <w:proofErr w:type="spellStart"/>
-      <w:r>
-        <w:rPr>
-          <w:sz w:val="20"/>
-          <w:szCs w:val="20"/>
-        </w:rPr>
-        <w:t>WiFi</w:t>
-      </w:r>
-      <w:proofErr w:type="spellEnd"/>
-      <w:r>
-        <w:rPr>
-          <w:sz w:val="20"/>
-          <w:szCs w:val="20"/>
-        </w:rPr>
-        <w:t>), PPP</w:t>
+        <w:t>Data transfer between neighbouring network elements (Ethernet, 802.111 (WiFi), PPP</w:t>
       </w:r>
       <w:r>
         <w:rPr>
@@ -2022,23 +1979,7 @@
           <w:sz w:val="20"/>
           <w:szCs w:val="20"/>
         </w:rPr>
-        <w:t>be a physical wire or wireless (</w:t>
-      </w:r>
-      <w:proofErr w:type="spellStart"/>
-      <w:r>
-        <w:rPr>
-          <w:sz w:val="20"/>
-          <w:szCs w:val="20"/>
-        </w:rPr>
-        <w:t>WiFi</w:t>
-      </w:r>
-      <w:proofErr w:type="spellEnd"/>
-      <w:r>
-        <w:rPr>
-          <w:sz w:val="20"/>
-          <w:szCs w:val="20"/>
-        </w:rPr>
-        <w:t>)</w:t>
+        <w:t>be a physical wire or wireless (WiFi)</w:t>
       </w:r>
     </w:p>
     <w:p>
@@ -2499,23 +2440,7 @@
           <w:sz w:val="20"/>
           <w:szCs w:val="20"/>
         </w:rPr>
-        <w:t xml:space="preserve">Headers start to get really big: </w:t>
-      </w:r>
-      <w:proofErr w:type="gramStart"/>
-      <w:r>
-        <w:rPr>
-          <w:sz w:val="20"/>
-          <w:szCs w:val="20"/>
-        </w:rPr>
-        <w:t>Typically</w:t>
-      </w:r>
-      <w:proofErr w:type="gramEnd"/>
-      <w:r>
-        <w:rPr>
-          <w:sz w:val="20"/>
-          <w:szCs w:val="20"/>
-        </w:rPr>
-        <w:t xml:space="preserve"> TCP + IP + Ethernet headers add up to 54 bytes.</w:t>
+        <w:t>Headers start to get really big: Typically TCP + IP + Ethernet headers add up to 54 bytes.</w:t>
       </w:r>
     </w:p>
     <w:p>
@@ -3174,15 +3099,7 @@
                                 <w:sz w:val="20"/>
                                 <w:szCs w:val="20"/>
                               </w:rPr>
-                              <w:t xml:space="preserve">Network layer appends own metadata </w:t>
-                            </w:r>
-                            <w:proofErr w:type="spellStart"/>
-                            <w:r>
-                              <w:rPr>
-                                <w:sz w:val="20"/>
-                                <w:szCs w:val="20"/>
-                              </w:rPr>
-                              <w:t>H</w:t>
+                              <w:t>Network layer appends own metadata H</w:t>
                             </w:r>
                             <w:r>
                               <w:rPr>
@@ -3192,7 +3109,6 @@
                               </w:rPr>
                               <w:t>n</w:t>
                             </w:r>
-                            <w:proofErr w:type="spellEnd"/>
                           </w:p>
                           <w:p>
                             <w:pPr>
@@ -3354,23 +3270,7 @@
                                 <w:sz w:val="20"/>
                                 <w:szCs w:val="20"/>
                               </w:rPr>
-                              <w:t xml:space="preserve">When it reaches </w:t>
-                            </w:r>
-                            <w:proofErr w:type="spellStart"/>
-                            <w:r>
-                              <w:rPr>
-                                <w:sz w:val="20"/>
-                                <w:szCs w:val="20"/>
-                              </w:rPr>
-                              <w:t>dest</w:t>
-                            </w:r>
-                            <w:proofErr w:type="spellEnd"/>
-                            <w:r>
-                              <w:rPr>
-                                <w:sz w:val="20"/>
-                                <w:szCs w:val="20"/>
-                              </w:rPr>
-                              <w:t>, as it moves up the stack, each header wil</w:t>
+                              <w:t>When it reaches dest, as it moves up the stack, each header wil</w:t>
                             </w:r>
                             <w:r>
                               <w:rPr>
@@ -3485,15 +3385,7 @@
                           <w:sz w:val="20"/>
                           <w:szCs w:val="20"/>
                         </w:rPr>
-                        <w:t xml:space="preserve">Network layer appends own metadata </w:t>
-                      </w:r>
-                      <w:proofErr w:type="spellStart"/>
-                      <w:r>
-                        <w:rPr>
-                          <w:sz w:val="20"/>
-                          <w:szCs w:val="20"/>
-                        </w:rPr>
-                        <w:t>H</w:t>
+                        <w:t>Network layer appends own metadata H</w:t>
                       </w:r>
                       <w:r>
                         <w:rPr>
@@ -3503,7 +3395,6 @@
                         </w:rPr>
                         <w:t>n</w:t>
                       </w:r>
-                      <w:proofErr w:type="spellEnd"/>
                     </w:p>
                     <w:p>
                       <w:pPr>
@@ -3665,23 +3556,7 @@
                           <w:sz w:val="20"/>
                           <w:szCs w:val="20"/>
                         </w:rPr>
-                        <w:t xml:space="preserve">When it reaches </w:t>
-                      </w:r>
-                      <w:proofErr w:type="spellStart"/>
-                      <w:r>
-                        <w:rPr>
-                          <w:sz w:val="20"/>
-                          <w:szCs w:val="20"/>
-                        </w:rPr>
-                        <w:t>dest</w:t>
-                      </w:r>
-                      <w:proofErr w:type="spellEnd"/>
-                      <w:r>
-                        <w:rPr>
-                          <w:sz w:val="20"/>
-                          <w:szCs w:val="20"/>
-                        </w:rPr>
-                        <w:t>, as it moves up the stack, each header wil</w:t>
+                        <w:t>When it reaches dest, as it moves up the stack, each header wil</w:t>
                       </w:r>
                       <w:r>
                         <w:rPr>
@@ -4948,25 +4823,7 @@
                 <w:sz w:val="20"/>
                 <w:szCs w:val="20"/>
               </w:rPr>
-              <w:t xml:space="preserve">Static host conventions (http: 80 | email: 25 | </w:t>
-            </w:r>
-            <w:proofErr w:type="spellStart"/>
-            <w:r>
-              <w:rPr>
-                <w:color w:val="000000" w:themeColor="text1"/>
-                <w:sz w:val="20"/>
-                <w:szCs w:val="20"/>
-              </w:rPr>
-              <w:t>ssh</w:t>
-            </w:r>
-            <w:proofErr w:type="spellEnd"/>
-            <w:r>
-              <w:rPr>
-                <w:color w:val="000000" w:themeColor="text1"/>
-                <w:sz w:val="20"/>
-                <w:szCs w:val="20"/>
-              </w:rPr>
-              <w:t>: 25)</w:t>
+              <w:t>Static host conventions (http: 80 | email: 25 | ssh: 25)</w:t>
             </w:r>
           </w:p>
           <w:p>
@@ -5070,21 +4927,14 @@
     <w:p>
       <w:pPr>
         <w:rPr>
-          <w:color w:val="000000" w:themeColor="text1"/>
-          <w:sz w:val="20"/>
-          <w:szCs w:val="20"/>
-        </w:rPr>
-      </w:pPr>
-    </w:p>
-    <w:p>
-      <w:pPr>
-        <w:rPr>
           <w:b/>
           <w:color w:val="2E74B5" w:themeColor="accent1" w:themeShade="BF"/>
           <w:sz w:val="20"/>
           <w:szCs w:val="20"/>
         </w:rPr>
       </w:pPr>
+      <w:bookmarkStart w:id="0" w:name="_GoBack"/>
+      <w:bookmarkEnd w:id="0"/>
       <w:r>
         <w:rPr>
           <w:b/>
@@ -5973,8 +5823,361 @@
         </w:rPr>
         <w:t>ghput they get.</w:t>
       </w:r>
-      <w:bookmarkStart w:id="0" w:name="_GoBack"/>
-      <w:bookmarkEnd w:id="0"/>
+    </w:p>
+    <w:p>
+      <w:pPr>
+        <w:pStyle w:val="ListParagraph"/>
+        <w:numPr>
+          <w:ilvl w:val="0"/>
+          <w:numId w:val="28"/>
+        </w:numPr>
+        <w:rPr>
+          <w:color w:val="000000" w:themeColor="text1"/>
+          <w:sz w:val="20"/>
+          <w:szCs w:val="20"/>
+        </w:rPr>
+      </w:pPr>
+      <w:r>
+        <w:rPr>
+          <w:b/>
+          <w:color w:val="000000" w:themeColor="text1"/>
+          <w:sz w:val="20"/>
+          <w:szCs w:val="20"/>
+        </w:rPr>
+        <w:t>Security</w:t>
+      </w:r>
+      <w:r>
+        <w:rPr>
+          <w:color w:val="000000" w:themeColor="text1"/>
+          <w:sz w:val="20"/>
+          <w:szCs w:val="20"/>
+        </w:rPr>
+        <w:t xml:space="preserve">: </w:t>
+      </w:r>
+      <w:r>
+        <w:rPr>
+          <w:color w:val="000000" w:themeColor="text1"/>
+          <w:sz w:val="20"/>
+          <w:szCs w:val="20"/>
+        </w:rPr>
+        <w:t>Encryption, data integrity</w:t>
+      </w:r>
+    </w:p>
+    <w:p>
+      <w:pPr>
+        <w:rPr>
+          <w:color w:val="2E74B5" w:themeColor="accent1" w:themeShade="BF"/>
+          <w:sz w:val="20"/>
+          <w:szCs w:val="20"/>
+        </w:rPr>
+      </w:pPr>
+      <w:r>
+        <w:rPr>
+          <w:b/>
+          <w:color w:val="2E74B5" w:themeColor="accent1" w:themeShade="BF"/>
+          <w:sz w:val="20"/>
+          <w:szCs w:val="20"/>
+        </w:rPr>
+        <w:t>Transport Service Requirements: Common Apps</w:t>
+      </w:r>
+    </w:p>
+    <w:p>
+      <w:pPr>
+        <w:rPr>
+          <w:color w:val="000000" w:themeColor="text1"/>
+          <w:sz w:val="20"/>
+          <w:szCs w:val="20"/>
+        </w:rPr>
+      </w:pPr>
+      <w:r>
+        <w:rPr>
+          <w:noProof/>
+          <w:color w:val="000000" w:themeColor="text1"/>
+          <w:sz w:val="20"/>
+          <w:szCs w:val="20"/>
+          <w:lang w:val="en-US"/>
+        </w:rPr>
+        <w:drawing>
+          <wp:inline distT="0" distB="0" distL="0" distR="0" wp14:anchorId="25004590" wp14:editId="2AFBDD63">
+            <wp:extent cx="2794635" cy="1018198"/>
+            <wp:effectExtent l="0" t="0" r="0" b="0"/>
+            <wp:docPr id="10" name="Picture 10"/>
+            <wp:cNvGraphicFramePr>
+              <a:graphicFrameLocks xmlns:a="http://schemas.openxmlformats.org/drawingml/2006/main" noChangeAspect="1"/>
+            </wp:cNvGraphicFramePr>
+            <a:graphic xmlns:a="http://schemas.openxmlformats.org/drawingml/2006/main">
+              <a:graphicData uri="http://schemas.openxmlformats.org/drawingml/2006/picture">
+                <pic:pic xmlns:pic="http://schemas.openxmlformats.org/drawingml/2006/picture">
+                  <pic:nvPicPr>
+                    <pic:cNvPr id="10" name="Screen Shot 2017-08-08 at 2.05.44 PM.png"/>
+                    <pic:cNvPicPr/>
+                  </pic:nvPicPr>
+                  <pic:blipFill>
+                    <a:blip r:embed="rId11" cstate="print">
+                      <a:extLst>
+                        <a:ext uri="{28A0092B-C50C-407E-A947-70E740481C1C}">
+                          <a14:useLocalDpi xmlns:a14="http://schemas.microsoft.com/office/drawing/2010/main" val="0"/>
+                        </a:ext>
+                      </a:extLst>
+                    </a:blip>
+                    <a:stretch>
+                      <a:fillRect/>
+                    </a:stretch>
+                  </pic:blipFill>
+                  <pic:spPr>
+                    <a:xfrm>
+                      <a:off x="0" y="0"/>
+                      <a:ext cx="2819234" cy="1027161"/>
+                    </a:xfrm>
+                    <a:prstGeom prst="rect">
+                      <a:avLst/>
+                    </a:prstGeom>
+                  </pic:spPr>
+                </pic:pic>
+              </a:graphicData>
+            </a:graphic>
+          </wp:inline>
+        </w:drawing>
+      </w:r>
+    </w:p>
+    <w:p>
+      <w:pPr>
+        <w:rPr>
+          <w:b/>
+          <w:color w:val="2E74B5" w:themeColor="accent1" w:themeShade="BF"/>
+          <w:sz w:val="20"/>
+          <w:szCs w:val="20"/>
+        </w:rPr>
+      </w:pPr>
+      <w:r>
+        <w:rPr>
+          <w:b/>
+          <w:color w:val="2E74B5" w:themeColor="accent1" w:themeShade="BF"/>
+          <w:sz w:val="20"/>
+          <w:szCs w:val="20"/>
+        </w:rPr>
+        <w:t>Internet transport protocol services</w:t>
+      </w:r>
+    </w:p>
+    <w:p>
+      <w:pPr>
+        <w:rPr>
+          <w:color w:val="000000" w:themeColor="text1"/>
+          <w:sz w:val="20"/>
+          <w:szCs w:val="20"/>
+        </w:rPr>
+      </w:pPr>
+      <w:r>
+        <w:rPr>
+          <w:color w:val="000000" w:themeColor="text1"/>
+          <w:sz w:val="20"/>
+          <w:szCs w:val="20"/>
+        </w:rPr>
+        <w:t>Transmission Control Protocol Service (TCP) vs. User Datagram Protocol Service (UDP) – More on this later.</w:t>
+      </w:r>
+    </w:p>
+    <w:p>
+      <w:pPr>
+        <w:rPr>
+          <w:b/>
+          <w:color w:val="2E74B5" w:themeColor="accent1" w:themeShade="BF"/>
+          <w:sz w:val="20"/>
+          <w:szCs w:val="20"/>
+        </w:rPr>
+      </w:pPr>
+      <w:r>
+        <w:rPr>
+          <w:b/>
+          <w:color w:val="2E74B5" w:themeColor="accent1" w:themeShade="BF"/>
+          <w:sz w:val="20"/>
+          <w:szCs w:val="20"/>
+        </w:rPr>
+        <w:t>Internet apps: Applications, transport protocols</w:t>
+      </w:r>
+    </w:p>
+    <w:p>
+      <w:pPr>
+        <w:rPr>
+          <w:color w:val="000000" w:themeColor="text1"/>
+          <w:sz w:val="20"/>
+          <w:szCs w:val="20"/>
+        </w:rPr>
+      </w:pPr>
+      <w:r>
+        <w:rPr>
+          <w:noProof/>
+          <w:color w:val="000000" w:themeColor="text1"/>
+          <w:sz w:val="20"/>
+          <w:szCs w:val="20"/>
+          <w:lang w:val="en-US"/>
+        </w:rPr>
+        <w:drawing>
+          <wp:inline distT="0" distB="0" distL="0" distR="0" wp14:anchorId="059F4E13" wp14:editId="27206E72">
+            <wp:extent cx="3137535" cy="1311406"/>
+            <wp:effectExtent l="0" t="0" r="12065" b="9525"/>
+            <wp:docPr id="11" name="Picture 11"/>
+            <wp:cNvGraphicFramePr>
+              <a:graphicFrameLocks xmlns:a="http://schemas.openxmlformats.org/drawingml/2006/main" noChangeAspect="1"/>
+            </wp:cNvGraphicFramePr>
+            <a:graphic xmlns:a="http://schemas.openxmlformats.org/drawingml/2006/main">
+              <a:graphicData uri="http://schemas.openxmlformats.org/drawingml/2006/picture">
+                <pic:pic xmlns:pic="http://schemas.openxmlformats.org/drawingml/2006/picture">
+                  <pic:nvPicPr>
+                    <pic:cNvPr id="11" name="Screen Shot 2017-08-08 at 2.15.33 PM.png"/>
+                    <pic:cNvPicPr/>
+                  </pic:nvPicPr>
+                  <pic:blipFill>
+                    <a:blip r:embed="rId12">
+                      <a:extLst>
+                        <a:ext uri="{28A0092B-C50C-407E-A947-70E740481C1C}">
+                          <a14:useLocalDpi xmlns:a14="http://schemas.microsoft.com/office/drawing/2010/main" val="0"/>
+                        </a:ext>
+                      </a:extLst>
+                    </a:blip>
+                    <a:stretch>
+                      <a:fillRect/>
+                    </a:stretch>
+                  </pic:blipFill>
+                  <pic:spPr>
+                    <a:xfrm>
+                      <a:off x="0" y="0"/>
+                      <a:ext cx="3149886" cy="1316569"/>
+                    </a:xfrm>
+                    <a:prstGeom prst="rect">
+                      <a:avLst/>
+                    </a:prstGeom>
+                  </pic:spPr>
+                </pic:pic>
+              </a:graphicData>
+            </a:graphic>
+          </wp:inline>
+        </w:drawing>
+      </w:r>
+    </w:p>
+    <w:p>
+      <w:pPr>
+        <w:rPr>
+          <w:color w:val="000000" w:themeColor="text1"/>
+          <w:sz w:val="20"/>
+          <w:szCs w:val="20"/>
+        </w:rPr>
+      </w:pPr>
+      <w:r>
+        <w:rPr>
+          <w:b/>
+          <w:color w:val="000000" w:themeColor="text1"/>
+          <w:sz w:val="20"/>
+          <w:szCs w:val="20"/>
+        </w:rPr>
+        <w:t>NOTE: Applications and Application Layer Protocols are DIFFERENT</w:t>
+      </w:r>
+      <w:r>
+        <w:rPr>
+          <w:color w:val="000000" w:themeColor="text1"/>
+          <w:sz w:val="20"/>
+          <w:szCs w:val="20"/>
+        </w:rPr>
+        <w:t xml:space="preserve"> </w:t>
+      </w:r>
+      <w:r>
+        <w:rPr>
+          <w:b/>
+          <w:color w:val="000000" w:themeColor="text1"/>
+          <w:sz w:val="20"/>
+          <w:szCs w:val="20"/>
+        </w:rPr>
+        <w:t>THINGS</w:t>
+      </w:r>
+    </w:p>
+    <w:p>
+      <w:pPr>
+        <w:pStyle w:val="ListParagraph"/>
+        <w:numPr>
+          <w:ilvl w:val="0"/>
+          <w:numId w:val="29"/>
+        </w:numPr>
+        <w:rPr>
+          <w:color w:val="000000" w:themeColor="text1"/>
+          <w:sz w:val="20"/>
+          <w:szCs w:val="20"/>
+        </w:rPr>
+      </w:pPr>
+      <w:r>
+        <w:rPr>
+          <w:color w:val="000000" w:themeColor="text1"/>
+          <w:sz w:val="20"/>
+          <w:szCs w:val="20"/>
+        </w:rPr>
+        <w:t>Applications have a lot more components involved, but they are using standard application layer protocols which make them useable, so even if you use different mail clients (G</w:t>
+      </w:r>
+      <w:r>
+        <w:rPr>
+          <w:color w:val="000000" w:themeColor="text1"/>
+          <w:sz w:val="20"/>
+          <w:szCs w:val="20"/>
+        </w:rPr>
+        <w:t>mail, Outlook</w:t>
+      </w:r>
+      <w:r>
+        <w:rPr>
+          <w:color w:val="000000" w:themeColor="text1"/>
+          <w:sz w:val="20"/>
+          <w:szCs w:val="20"/>
+        </w:rPr>
+        <w:t xml:space="preserve"> etc.)</w:t>
+      </w:r>
+      <w:r>
+        <w:rPr>
+          <w:color w:val="000000" w:themeColor="text1"/>
+          <w:sz w:val="20"/>
+          <w:szCs w:val="20"/>
+        </w:rPr>
+        <w:t xml:space="preserve"> or servers, you are still able to communicate.</w:t>
+      </w:r>
+    </w:p>
+    <w:p>
+      <w:pPr>
+        <w:pStyle w:val="ListParagraph"/>
+        <w:numPr>
+          <w:ilvl w:val="0"/>
+          <w:numId w:val="29"/>
+        </w:numPr>
+        <w:rPr>
+          <w:color w:val="000000" w:themeColor="text1"/>
+          <w:sz w:val="20"/>
+          <w:szCs w:val="20"/>
+        </w:rPr>
+      </w:pPr>
+      <w:r>
+        <w:rPr>
+          <w:color w:val="000000" w:themeColor="text1"/>
+          <w:sz w:val="20"/>
+          <w:szCs w:val="20"/>
+        </w:rPr>
+        <w:t>Applications USE Application Layer Protocols.</w:t>
+      </w:r>
+    </w:p>
+    <w:p>
+      <w:pPr>
+        <w:pStyle w:val="ListParagraph"/>
+        <w:numPr>
+          <w:ilvl w:val="0"/>
+          <w:numId w:val="29"/>
+        </w:numPr>
+        <w:rPr>
+          <w:color w:val="000000" w:themeColor="text1"/>
+          <w:sz w:val="20"/>
+          <w:szCs w:val="20"/>
+        </w:rPr>
+      </w:pPr>
+      <w:r>
+        <w:rPr>
+          <w:color w:val="000000" w:themeColor="text1"/>
+          <w:sz w:val="20"/>
+          <w:szCs w:val="20"/>
+        </w:rPr>
+        <w:t>Applications are usually NOT-standardised, but Application Layer Protocols are.</w:t>
+      </w:r>
     </w:p>
     <w:sectPr>
       <w:pgSz w:w="11900" w:h="16840"/>
@@ -8653,6 +8856,119 @@
     </w:lvl>
   </w:abstractNum>
   <w:abstractNum w:abstractNumId="24">
+    <w:nsid w:val="6EAE54C8"/>
+    <w:multiLevelType w:val="hybridMultilevel"/>
+    <w:tmpl w:val="A94094E4"/>
+    <w:lvl w:ilvl="0" w:tplc="04090001">
+      <w:start w:val="1"/>
+      <w:numFmt w:val="bullet"/>
+      <w:lvlText w:val=""/>
+      <w:lvlJc w:val="left"/>
+      <w:pPr>
+        <w:ind w:left="720" w:hanging="360"/>
+      </w:pPr>
+      <w:rPr>
+        <w:rFonts w:ascii="Symbol" w:hAnsi="Symbol" w:hint="default"/>
+      </w:rPr>
+    </w:lvl>
+    <w:lvl w:ilvl="1" w:tplc="04090003" w:tentative="1">
+      <w:start w:val="1"/>
+      <w:numFmt w:val="bullet"/>
+      <w:lvlText w:val="o"/>
+      <w:lvlJc w:val="left"/>
+      <w:pPr>
+        <w:ind w:left="1440" w:hanging="360"/>
+      </w:pPr>
+      <w:rPr>
+        <w:rFonts w:ascii="Courier New" w:hAnsi="Courier New" w:cs="Courier New" w:hint="default"/>
+      </w:rPr>
+    </w:lvl>
+    <w:lvl w:ilvl="2" w:tplc="04090005" w:tentative="1">
+      <w:start w:val="1"/>
+      <w:numFmt w:val="bullet"/>
+      <w:lvlText w:val=""/>
+      <w:lvlJc w:val="left"/>
+      <w:pPr>
+        <w:ind w:left="2160" w:hanging="360"/>
+      </w:pPr>
+      <w:rPr>
+        <w:rFonts w:ascii="Wingdings" w:hAnsi="Wingdings" w:hint="default"/>
+      </w:rPr>
+    </w:lvl>
+    <w:lvl w:ilvl="3" w:tplc="04090001" w:tentative="1">
+      <w:start w:val="1"/>
+      <w:numFmt w:val="bullet"/>
+      <w:lvlText w:val=""/>
+      <w:lvlJc w:val="left"/>
+      <w:pPr>
+        <w:ind w:left="2880" w:hanging="360"/>
+      </w:pPr>
+      <w:rPr>
+        <w:rFonts w:ascii="Symbol" w:hAnsi="Symbol" w:hint="default"/>
+      </w:rPr>
+    </w:lvl>
+    <w:lvl w:ilvl="4" w:tplc="04090003" w:tentative="1">
+      <w:start w:val="1"/>
+      <w:numFmt w:val="bullet"/>
+      <w:lvlText w:val="o"/>
+      <w:lvlJc w:val="left"/>
+      <w:pPr>
+        <w:ind w:left="3600" w:hanging="360"/>
+      </w:pPr>
+      <w:rPr>
+        <w:rFonts w:ascii="Courier New" w:hAnsi="Courier New" w:cs="Courier New" w:hint="default"/>
+      </w:rPr>
+    </w:lvl>
+    <w:lvl w:ilvl="5" w:tplc="04090005" w:tentative="1">
+      <w:start w:val="1"/>
+      <w:numFmt w:val="bullet"/>
+      <w:lvlText w:val=""/>
+      <w:lvlJc w:val="left"/>
+      <w:pPr>
+        <w:ind w:left="4320" w:hanging="360"/>
+      </w:pPr>
+      <w:rPr>
+        <w:rFonts w:ascii="Wingdings" w:hAnsi="Wingdings" w:hint="default"/>
+      </w:rPr>
+    </w:lvl>
+    <w:lvl w:ilvl="6" w:tplc="04090001" w:tentative="1">
+      <w:start w:val="1"/>
+      <w:numFmt w:val="bullet"/>
+      <w:lvlText w:val=""/>
+      <w:lvlJc w:val="left"/>
+      <w:pPr>
+        <w:ind w:left="5040" w:hanging="360"/>
+      </w:pPr>
+      <w:rPr>
+        <w:rFonts w:ascii="Symbol" w:hAnsi="Symbol" w:hint="default"/>
+      </w:rPr>
+    </w:lvl>
+    <w:lvl w:ilvl="7" w:tplc="04090003" w:tentative="1">
+      <w:start w:val="1"/>
+      <w:numFmt w:val="bullet"/>
+      <w:lvlText w:val="o"/>
+      <w:lvlJc w:val="left"/>
+      <w:pPr>
+        <w:ind w:left="5760" w:hanging="360"/>
+      </w:pPr>
+      <w:rPr>
+        <w:rFonts w:ascii="Courier New" w:hAnsi="Courier New" w:cs="Courier New" w:hint="default"/>
+      </w:rPr>
+    </w:lvl>
+    <w:lvl w:ilvl="8" w:tplc="04090005" w:tentative="1">
+      <w:start w:val="1"/>
+      <w:numFmt w:val="bullet"/>
+      <w:lvlText w:val=""/>
+      <w:lvlJc w:val="left"/>
+      <w:pPr>
+        <w:ind w:left="6480" w:hanging="360"/>
+      </w:pPr>
+      <w:rPr>
+        <w:rFonts w:ascii="Wingdings" w:hAnsi="Wingdings" w:hint="default"/>
+      </w:rPr>
+    </w:lvl>
+  </w:abstractNum>
+  <w:abstractNum w:abstractNumId="25">
     <w:nsid w:val="70540D80"/>
     <w:multiLevelType w:val="hybridMultilevel"/>
     <w:tmpl w:val="474A4FF4"/>
@@ -8765,7 +9081,7 @@
       </w:rPr>
     </w:lvl>
   </w:abstractNum>
-  <w:abstractNum w:abstractNumId="25">
+  <w:abstractNum w:abstractNumId="26">
     <w:nsid w:val="712C7B0B"/>
     <w:multiLevelType w:val="hybridMultilevel"/>
     <w:tmpl w:val="2D56AB22"/>
@@ -8878,7 +9194,7 @@
       </w:rPr>
     </w:lvl>
   </w:abstractNum>
-  <w:abstractNum w:abstractNumId="26">
+  <w:abstractNum w:abstractNumId="27">
     <w:nsid w:val="73E56D62"/>
     <w:multiLevelType w:val="hybridMultilevel"/>
     <w:tmpl w:val="95A8CFBA"/>
@@ -8991,7 +9307,7 @@
       </w:rPr>
     </w:lvl>
   </w:abstractNum>
-  <w:abstractNum w:abstractNumId="27">
+  <w:abstractNum w:abstractNumId="28">
     <w:nsid w:val="783D0835"/>
     <w:multiLevelType w:val="hybridMultilevel"/>
     <w:tmpl w:val="C25E0E2C"/>
@@ -9123,7 +9439,7 @@
     <w:abstractNumId w:val="9"/>
   </w:num>
   <w:num w:numId="7">
-    <w:abstractNumId w:val="26"/>
+    <w:abstractNumId w:val="27"/>
   </w:num>
   <w:num w:numId="8">
     <w:abstractNumId w:val="22"/>
@@ -9147,7 +9463,7 @@
     <w:abstractNumId w:val="20"/>
   </w:num>
   <w:num w:numId="15">
-    <w:abstractNumId w:val="24"/>
+    <w:abstractNumId w:val="25"/>
   </w:num>
   <w:num w:numId="16">
     <w:abstractNumId w:val="10"/>
@@ -9156,7 +9472,7 @@
     <w:abstractNumId w:val="1"/>
   </w:num>
   <w:num w:numId="18">
-    <w:abstractNumId w:val="27"/>
+    <w:abstractNumId w:val="28"/>
   </w:num>
   <w:num w:numId="19">
     <w:abstractNumId w:val="8"/>
@@ -9186,7 +9502,10 @@
     <w:abstractNumId w:val="0"/>
   </w:num>
   <w:num w:numId="28">
-    <w:abstractNumId w:val="25"/>
+    <w:abstractNumId w:val="26"/>
+  </w:num>
+  <w:num w:numId="29">
+    <w:abstractNumId w:val="24"/>
   </w:num>
 </w:numbering>
 </file>

</xml_diff>

<commit_message>
adding sq number, timestamp code to client program
</commit_message>
<xml_diff>
--- a/Notes/w2.docx
+++ b/Notes/w2.docx
@@ -804,7 +804,23 @@
           <w:sz w:val="20"/>
           <w:szCs w:val="20"/>
         </w:rPr>
-        <w:t>Per-connection end-end throughput: min(R</w:t>
+        <w:t xml:space="preserve">Per-connection end-end throughput: </w:t>
+      </w:r>
+      <w:proofErr w:type="gramStart"/>
+      <w:r>
+        <w:rPr>
+          <w:sz w:val="20"/>
+          <w:szCs w:val="20"/>
+        </w:rPr>
+        <w:t>min(</w:t>
+      </w:r>
+      <w:proofErr w:type="gramEnd"/>
+      <w:r>
+        <w:rPr>
+          <w:sz w:val="20"/>
+          <w:szCs w:val="20"/>
+        </w:rPr>
+        <w:t>R</w:t>
       </w:r>
       <w:r>
         <w:rPr>
@@ -1272,6 +1288,7 @@
                 <w:szCs w:val="20"/>
               </w:rPr>
             </w:pPr>
+            <w:proofErr w:type="spellStart"/>
             <w:r>
               <w:rPr>
                 <w:sz w:val="20"/>
@@ -1279,6 +1296,7 @@
               </w:rPr>
               <w:t>Datalink</w:t>
             </w:r>
+            <w:proofErr w:type="spellEnd"/>
           </w:p>
         </w:tc>
       </w:tr>
@@ -1347,8 +1365,17 @@
                 <w:sz w:val="20"/>
                 <w:szCs w:val="20"/>
               </w:rPr>
-              <w:t>5. Ensure that packets get to the dest</w:t>
+              <w:t xml:space="preserve">5. Ensure that packets get to the </w:t>
             </w:r>
+            <w:proofErr w:type="spellStart"/>
+            <w:r>
+              <w:rPr>
+                <w:sz w:val="20"/>
+                <w:szCs w:val="20"/>
+              </w:rPr>
+              <w:t>dest</w:t>
+            </w:r>
+            <w:proofErr w:type="spellEnd"/>
           </w:p>
         </w:tc>
         <w:tc>
@@ -1923,7 +1950,23 @@
           <w:sz w:val="20"/>
           <w:szCs w:val="20"/>
         </w:rPr>
-        <w:t>Data transfer between neighbouring network elements (Ethernet, 802.111 (WiFi), PPP</w:t>
+        <w:t>Data transfer between neighbouring network elements (Ethernet, 802.111 (</w:t>
+      </w:r>
+      <w:proofErr w:type="spellStart"/>
+      <w:r>
+        <w:rPr>
+          <w:sz w:val="20"/>
+          <w:szCs w:val="20"/>
+        </w:rPr>
+        <w:t>WiFi</w:t>
+      </w:r>
+      <w:proofErr w:type="spellEnd"/>
+      <w:r>
+        <w:rPr>
+          <w:sz w:val="20"/>
+          <w:szCs w:val="20"/>
+        </w:rPr>
+        <w:t>), PPP</w:t>
       </w:r>
       <w:r>
         <w:rPr>
@@ -1979,7 +2022,23 @@
           <w:sz w:val="20"/>
           <w:szCs w:val="20"/>
         </w:rPr>
-        <w:t>be a physical wire or wireless (WiFi)</w:t>
+        <w:t>be a physical wire or wireless (</w:t>
+      </w:r>
+      <w:proofErr w:type="spellStart"/>
+      <w:r>
+        <w:rPr>
+          <w:sz w:val="20"/>
+          <w:szCs w:val="20"/>
+        </w:rPr>
+        <w:t>WiFi</w:t>
+      </w:r>
+      <w:proofErr w:type="spellEnd"/>
+      <w:r>
+        <w:rPr>
+          <w:sz w:val="20"/>
+          <w:szCs w:val="20"/>
+        </w:rPr>
+        <w:t>)</w:t>
       </w:r>
     </w:p>
     <w:p>
@@ -2440,7 +2499,23 @@
           <w:sz w:val="20"/>
           <w:szCs w:val="20"/>
         </w:rPr>
-        <w:t>Headers start to get really big: Typically TCP + IP + Ethernet headers add up to 54 bytes.</w:t>
+        <w:t xml:space="preserve">Headers start to get really big: </w:t>
+      </w:r>
+      <w:proofErr w:type="gramStart"/>
+      <w:r>
+        <w:rPr>
+          <w:sz w:val="20"/>
+          <w:szCs w:val="20"/>
+        </w:rPr>
+        <w:t>Typically</w:t>
+      </w:r>
+      <w:proofErr w:type="gramEnd"/>
+      <w:r>
+        <w:rPr>
+          <w:sz w:val="20"/>
+          <w:szCs w:val="20"/>
+        </w:rPr>
+        <w:t xml:space="preserve"> TCP + IP + Ethernet headers add up to 54 bytes.</w:t>
       </w:r>
     </w:p>
     <w:p>
@@ -3099,7 +3174,15 @@
                                 <w:sz w:val="20"/>
                                 <w:szCs w:val="20"/>
                               </w:rPr>
-                              <w:t>Network layer appends own metadata H</w:t>
+                              <w:t xml:space="preserve">Network layer appends own metadata </w:t>
+                            </w:r>
+                            <w:proofErr w:type="spellStart"/>
+                            <w:r>
+                              <w:rPr>
+                                <w:sz w:val="20"/>
+                                <w:szCs w:val="20"/>
+                              </w:rPr>
+                              <w:t>H</w:t>
                             </w:r>
                             <w:r>
                               <w:rPr>
@@ -3109,6 +3192,7 @@
                               </w:rPr>
                               <w:t>n</w:t>
                             </w:r>
+                            <w:proofErr w:type="spellEnd"/>
                           </w:p>
                           <w:p>
                             <w:pPr>
@@ -3270,7 +3354,23 @@
                                 <w:sz w:val="20"/>
                                 <w:szCs w:val="20"/>
                               </w:rPr>
-                              <w:t>When it reaches dest, as it moves up the stack, each header wil</w:t>
+                              <w:t xml:space="preserve">When it reaches </w:t>
+                            </w:r>
+                            <w:proofErr w:type="spellStart"/>
+                            <w:r>
+                              <w:rPr>
+                                <w:sz w:val="20"/>
+                                <w:szCs w:val="20"/>
+                              </w:rPr>
+                              <w:t>dest</w:t>
+                            </w:r>
+                            <w:proofErr w:type="spellEnd"/>
+                            <w:r>
+                              <w:rPr>
+                                <w:sz w:val="20"/>
+                                <w:szCs w:val="20"/>
+                              </w:rPr>
+                              <w:t>, as it moves up the stack, each header wil</w:t>
                             </w:r>
                             <w:r>
                               <w:rPr>
@@ -3385,7 +3485,15 @@
                           <w:sz w:val="20"/>
                           <w:szCs w:val="20"/>
                         </w:rPr>
-                        <w:t>Network layer appends own metadata H</w:t>
+                        <w:t xml:space="preserve">Network layer appends own metadata </w:t>
+                      </w:r>
+                      <w:proofErr w:type="spellStart"/>
+                      <w:r>
+                        <w:rPr>
+                          <w:sz w:val="20"/>
+                          <w:szCs w:val="20"/>
+                        </w:rPr>
+                        <w:t>H</w:t>
                       </w:r>
                       <w:r>
                         <w:rPr>
@@ -3395,6 +3503,7 @@
                         </w:rPr>
                         <w:t>n</w:t>
                       </w:r>
+                      <w:proofErr w:type="spellEnd"/>
                     </w:p>
                     <w:p>
                       <w:pPr>
@@ -3556,7 +3665,23 @@
                           <w:sz w:val="20"/>
                           <w:szCs w:val="20"/>
                         </w:rPr>
-                        <w:t>When it reaches dest, as it moves up the stack, each header wil</w:t>
+                        <w:t xml:space="preserve">When it reaches </w:t>
+                      </w:r>
+                      <w:proofErr w:type="spellStart"/>
+                      <w:r>
+                        <w:rPr>
+                          <w:sz w:val="20"/>
+                          <w:szCs w:val="20"/>
+                        </w:rPr>
+                        <w:t>dest</w:t>
+                      </w:r>
+                      <w:proofErr w:type="spellEnd"/>
+                      <w:r>
+                        <w:rPr>
+                          <w:sz w:val="20"/>
+                          <w:szCs w:val="20"/>
+                        </w:rPr>
+                        <w:t>, as it moves up the stack, each header wil</w:t>
                       </w:r>
                       <w:r>
                         <w:rPr>
@@ -4823,7 +4948,25 @@
                 <w:sz w:val="20"/>
                 <w:szCs w:val="20"/>
               </w:rPr>
-              <w:t>Static host conventions (http: 80 | email: 25 | ssh: 25)</w:t>
+              <w:t xml:space="preserve">Static host conventions (http: 80 | email: 25 | </w:t>
+            </w:r>
+            <w:proofErr w:type="spellStart"/>
+            <w:r>
+              <w:rPr>
+                <w:color w:val="000000" w:themeColor="text1"/>
+                <w:sz w:val="20"/>
+                <w:szCs w:val="20"/>
+              </w:rPr>
+              <w:t>ssh</w:t>
+            </w:r>
+            <w:proofErr w:type="spellEnd"/>
+            <w:r>
+              <w:rPr>
+                <w:color w:val="000000" w:themeColor="text1"/>
+                <w:sz w:val="20"/>
+                <w:szCs w:val="20"/>
+              </w:rPr>
+              <w:t>: 25)</w:t>
             </w:r>
           </w:p>
           <w:p>
@@ -4933,8 +5076,6 @@
           <w:szCs w:val="20"/>
         </w:rPr>
       </w:pPr>
-      <w:bookmarkStart w:id="0" w:name="_GoBack"/>
-      <w:bookmarkEnd w:id="0"/>
       <w:r>
         <w:rPr>
           <w:b/>
@@ -6179,6 +6320,155 @@
         <w:t>Applications are usually NOT-standardised, but Application Layer Protocols are.</w:t>
       </w:r>
     </w:p>
+    <w:p>
+      <w:pPr>
+        <w:rPr>
+          <w:b/>
+          <w:color w:val="2E74B5" w:themeColor="accent1" w:themeShade="BF"/>
+          <w:sz w:val="20"/>
+          <w:szCs w:val="20"/>
+        </w:rPr>
+      </w:pPr>
+      <w:r>
+        <w:rPr>
+          <w:b/>
+          <w:color w:val="2E74B5" w:themeColor="accent1" w:themeShade="BF"/>
+          <w:sz w:val="20"/>
+          <w:szCs w:val="20"/>
+        </w:rPr>
+        <w:t>Web and HTTP</w:t>
+      </w:r>
+    </w:p>
+    <w:p>
+      <w:pPr>
+        <w:pStyle w:val="ListParagraph"/>
+        <w:numPr>
+          <w:ilvl w:val="0"/>
+          <w:numId w:val="30"/>
+        </w:numPr>
+        <w:rPr>
+          <w:color w:val="000000" w:themeColor="text1"/>
+          <w:sz w:val="20"/>
+          <w:szCs w:val="20"/>
+        </w:rPr>
+      </w:pPr>
+      <w:r>
+        <w:rPr>
+          <w:color w:val="000000" w:themeColor="text1"/>
+          <w:sz w:val="20"/>
+          <w:szCs w:val="20"/>
+        </w:rPr>
+        <w:t xml:space="preserve">A web page consists </w:t>
+      </w:r>
+      <w:r>
+        <w:rPr>
+          <w:color w:val="000000" w:themeColor="text1"/>
+          <w:sz w:val="20"/>
+          <w:szCs w:val="20"/>
+        </w:rPr>
+        <w:t>of objects: HTML files, JPEG ima</w:t>
+      </w:r>
+      <w:r>
+        <w:rPr>
+          <w:color w:val="000000" w:themeColor="text1"/>
+          <w:sz w:val="20"/>
+          <w:szCs w:val="20"/>
+        </w:rPr>
+        <w:t>ges, Java applets, audio files etc.</w:t>
+      </w:r>
+    </w:p>
+    <w:p>
+      <w:pPr>
+        <w:pStyle w:val="ListParagraph"/>
+        <w:numPr>
+          <w:ilvl w:val="0"/>
+          <w:numId w:val="30"/>
+        </w:numPr>
+        <w:rPr>
+          <w:color w:val="000000" w:themeColor="text1"/>
+          <w:sz w:val="20"/>
+          <w:szCs w:val="20"/>
+        </w:rPr>
+      </w:pPr>
+      <w:r>
+        <w:rPr>
+          <w:color w:val="000000" w:themeColor="text1"/>
+          <w:sz w:val="20"/>
+          <w:szCs w:val="20"/>
+        </w:rPr>
+        <w:t>It consists of a base HTML file which includes</w:t>
+      </w:r>
+      <w:r>
+        <w:rPr>
+          <w:color w:val="000000" w:themeColor="text1"/>
+          <w:sz w:val="20"/>
+          <w:szCs w:val="20"/>
+        </w:rPr>
+        <w:t xml:space="preserve"> several references objects</w:t>
+      </w:r>
+    </w:p>
+    <w:p>
+      <w:pPr>
+        <w:pStyle w:val="ListParagraph"/>
+        <w:numPr>
+          <w:ilvl w:val="0"/>
+          <w:numId w:val="30"/>
+        </w:numPr>
+        <w:rPr>
+          <w:color w:val="000000" w:themeColor="text1"/>
+          <w:sz w:val="20"/>
+          <w:szCs w:val="20"/>
+        </w:rPr>
+      </w:pPr>
+      <w:hyperlink r:id="rId13" w:history="1">
+        <w:r>
+          <w:rPr>
+            <w:rStyle w:val="Hyperlink"/>
+            <w:sz w:val="20"/>
+            <w:szCs w:val="20"/>
+          </w:rPr>
+          <w:t>www.someschool.edu/someDept/pic.gif</w:t>
+        </w:r>
+      </w:hyperlink>
+      <w:r>
+        <w:rPr>
+          <w:color w:val="000000" w:themeColor="text1"/>
+          <w:sz w:val="20"/>
+          <w:szCs w:val="20"/>
+        </w:rPr>
+        <w:br/>
+        <w:t>hostname | pathname /</w:t>
+      </w:r>
+      <w:proofErr w:type="spellStart"/>
+      <w:r>
+        <w:rPr>
+          <w:color w:val="000000" w:themeColor="text1"/>
+          <w:sz w:val="20"/>
+          <w:szCs w:val="20"/>
+        </w:rPr>
+        <w:t>someDept</w:t>
+      </w:r>
+      <w:proofErr w:type="spellEnd"/>
+      <w:r>
+        <w:rPr>
+          <w:color w:val="000000" w:themeColor="text1"/>
+          <w:sz w:val="20"/>
+          <w:szCs w:val="20"/>
+        </w:rPr>
+        <w:t>/pic.gif</w:t>
+      </w:r>
+    </w:p>
+    <w:p>
+      <w:pPr>
+        <w:rPr>
+          <w:color w:val="000000" w:themeColor="text1"/>
+          <w:sz w:val="20"/>
+          <w:szCs w:val="20"/>
+        </w:rPr>
+      </w:pPr>
+      <w:bookmarkStart w:id="0" w:name="_GoBack"/>
+      <w:bookmarkEnd w:id="0"/>
+    </w:p>
     <w:sectPr>
       <w:pgSz w:w="11900" w:h="16840"/>
       <w:pgMar w:top="720" w:right="720" w:bottom="720" w:left="720" w:header="708" w:footer="708" w:gutter="0"/>
@@ -7887,6 +8177,119 @@
     </w:lvl>
   </w:abstractNum>
   <w:abstractNum w:abstractNumId="15">
+    <w:nsid w:val="538E27F9"/>
+    <w:multiLevelType w:val="hybridMultilevel"/>
+    <w:tmpl w:val="62F0FC9E"/>
+    <w:lvl w:ilvl="0" w:tplc="04090001">
+      <w:start w:val="1"/>
+      <w:numFmt w:val="bullet"/>
+      <w:lvlText w:val=""/>
+      <w:lvlJc w:val="left"/>
+      <w:pPr>
+        <w:ind w:left="720" w:hanging="360"/>
+      </w:pPr>
+      <w:rPr>
+        <w:rFonts w:ascii="Symbol" w:hAnsi="Symbol" w:hint="default"/>
+      </w:rPr>
+    </w:lvl>
+    <w:lvl w:ilvl="1" w:tplc="04090003" w:tentative="1">
+      <w:start w:val="1"/>
+      <w:numFmt w:val="bullet"/>
+      <w:lvlText w:val="o"/>
+      <w:lvlJc w:val="left"/>
+      <w:pPr>
+        <w:ind w:left="1440" w:hanging="360"/>
+      </w:pPr>
+      <w:rPr>
+        <w:rFonts w:ascii="Courier New" w:hAnsi="Courier New" w:cs="Courier New" w:hint="default"/>
+      </w:rPr>
+    </w:lvl>
+    <w:lvl w:ilvl="2" w:tplc="04090005" w:tentative="1">
+      <w:start w:val="1"/>
+      <w:numFmt w:val="bullet"/>
+      <w:lvlText w:val=""/>
+      <w:lvlJc w:val="left"/>
+      <w:pPr>
+        <w:ind w:left="2160" w:hanging="360"/>
+      </w:pPr>
+      <w:rPr>
+        <w:rFonts w:ascii="Wingdings" w:hAnsi="Wingdings" w:hint="default"/>
+      </w:rPr>
+    </w:lvl>
+    <w:lvl w:ilvl="3" w:tplc="04090001" w:tentative="1">
+      <w:start w:val="1"/>
+      <w:numFmt w:val="bullet"/>
+      <w:lvlText w:val=""/>
+      <w:lvlJc w:val="left"/>
+      <w:pPr>
+        <w:ind w:left="2880" w:hanging="360"/>
+      </w:pPr>
+      <w:rPr>
+        <w:rFonts w:ascii="Symbol" w:hAnsi="Symbol" w:hint="default"/>
+      </w:rPr>
+    </w:lvl>
+    <w:lvl w:ilvl="4" w:tplc="04090003" w:tentative="1">
+      <w:start w:val="1"/>
+      <w:numFmt w:val="bullet"/>
+      <w:lvlText w:val="o"/>
+      <w:lvlJc w:val="left"/>
+      <w:pPr>
+        <w:ind w:left="3600" w:hanging="360"/>
+      </w:pPr>
+      <w:rPr>
+        <w:rFonts w:ascii="Courier New" w:hAnsi="Courier New" w:cs="Courier New" w:hint="default"/>
+      </w:rPr>
+    </w:lvl>
+    <w:lvl w:ilvl="5" w:tplc="04090005" w:tentative="1">
+      <w:start w:val="1"/>
+      <w:numFmt w:val="bullet"/>
+      <w:lvlText w:val=""/>
+      <w:lvlJc w:val="left"/>
+      <w:pPr>
+        <w:ind w:left="4320" w:hanging="360"/>
+      </w:pPr>
+      <w:rPr>
+        <w:rFonts w:ascii="Wingdings" w:hAnsi="Wingdings" w:hint="default"/>
+      </w:rPr>
+    </w:lvl>
+    <w:lvl w:ilvl="6" w:tplc="04090001" w:tentative="1">
+      <w:start w:val="1"/>
+      <w:numFmt w:val="bullet"/>
+      <w:lvlText w:val=""/>
+      <w:lvlJc w:val="left"/>
+      <w:pPr>
+        <w:ind w:left="5040" w:hanging="360"/>
+      </w:pPr>
+      <w:rPr>
+        <w:rFonts w:ascii="Symbol" w:hAnsi="Symbol" w:hint="default"/>
+      </w:rPr>
+    </w:lvl>
+    <w:lvl w:ilvl="7" w:tplc="04090003" w:tentative="1">
+      <w:start w:val="1"/>
+      <w:numFmt w:val="bullet"/>
+      <w:lvlText w:val="o"/>
+      <w:lvlJc w:val="left"/>
+      <w:pPr>
+        <w:ind w:left="5760" w:hanging="360"/>
+      </w:pPr>
+      <w:rPr>
+        <w:rFonts w:ascii="Courier New" w:hAnsi="Courier New" w:cs="Courier New" w:hint="default"/>
+      </w:rPr>
+    </w:lvl>
+    <w:lvl w:ilvl="8" w:tplc="04090005" w:tentative="1">
+      <w:start w:val="1"/>
+      <w:numFmt w:val="bullet"/>
+      <w:lvlText w:val=""/>
+      <w:lvlJc w:val="left"/>
+      <w:pPr>
+        <w:ind w:left="6480" w:hanging="360"/>
+      </w:pPr>
+      <w:rPr>
+        <w:rFonts w:ascii="Wingdings" w:hAnsi="Wingdings" w:hint="default"/>
+      </w:rPr>
+    </w:lvl>
+  </w:abstractNum>
+  <w:abstractNum w:abstractNumId="16">
     <w:nsid w:val="57104AC6"/>
     <w:multiLevelType w:val="hybridMultilevel"/>
     <w:tmpl w:val="8FA42F90"/>
@@ -7999,7 +8402,7 @@
       </w:rPr>
     </w:lvl>
   </w:abstractNum>
-  <w:abstractNum w:abstractNumId="16">
+  <w:abstractNum w:abstractNumId="17">
     <w:nsid w:val="5AD01B81"/>
     <w:multiLevelType w:val="hybridMultilevel"/>
     <w:tmpl w:val="3AE6135C"/>
@@ -8112,7 +8515,7 @@
       </w:rPr>
     </w:lvl>
   </w:abstractNum>
-  <w:abstractNum w:abstractNumId="17">
+  <w:abstractNum w:abstractNumId="18">
     <w:nsid w:val="5B1633EE"/>
     <w:multiLevelType w:val="hybridMultilevel"/>
     <w:tmpl w:val="046016E2"/>
@@ -8225,7 +8628,7 @@
       </w:rPr>
     </w:lvl>
   </w:abstractNum>
-  <w:abstractNum w:abstractNumId="18">
+  <w:abstractNum w:abstractNumId="19">
     <w:nsid w:val="5E082270"/>
     <w:multiLevelType w:val="hybridMultilevel"/>
     <w:tmpl w:val="9FB8C9A4"/>
@@ -8338,7 +8741,7 @@
       </w:rPr>
     </w:lvl>
   </w:abstractNum>
-  <w:abstractNum w:abstractNumId="19">
+  <w:abstractNum w:abstractNumId="20">
     <w:nsid w:val="5ED273B1"/>
     <w:multiLevelType w:val="hybridMultilevel"/>
     <w:tmpl w:val="448C1222"/>
@@ -8451,7 +8854,7 @@
       </w:rPr>
     </w:lvl>
   </w:abstractNum>
-  <w:abstractNum w:abstractNumId="20">
+  <w:abstractNum w:abstractNumId="21">
     <w:nsid w:val="608D58E0"/>
     <w:multiLevelType w:val="hybridMultilevel"/>
     <w:tmpl w:val="144268A4"/>
@@ -8540,7 +8943,7 @@
       </w:pPr>
     </w:lvl>
   </w:abstractNum>
-  <w:abstractNum w:abstractNumId="21">
+  <w:abstractNum w:abstractNumId="22">
     <w:nsid w:val="648A5EAF"/>
     <w:multiLevelType w:val="hybridMultilevel"/>
     <w:tmpl w:val="9EA6DBE8"/>
@@ -8653,7 +9056,7 @@
       </w:rPr>
     </w:lvl>
   </w:abstractNum>
-  <w:abstractNum w:abstractNumId="22">
+  <w:abstractNum w:abstractNumId="23">
     <w:nsid w:val="67D34B78"/>
     <w:multiLevelType w:val="hybridMultilevel"/>
     <w:tmpl w:val="A6C41620"/>
@@ -8742,7 +9145,7 @@
       </w:pPr>
     </w:lvl>
   </w:abstractNum>
-  <w:abstractNum w:abstractNumId="23">
+  <w:abstractNum w:abstractNumId="24">
     <w:nsid w:val="6D5D5F61"/>
     <w:multiLevelType w:val="hybridMultilevel"/>
     <w:tmpl w:val="72B4C574"/>
@@ -8855,7 +9258,7 @@
       </w:rPr>
     </w:lvl>
   </w:abstractNum>
-  <w:abstractNum w:abstractNumId="24">
+  <w:abstractNum w:abstractNumId="25">
     <w:nsid w:val="6EAE54C8"/>
     <w:multiLevelType w:val="hybridMultilevel"/>
     <w:tmpl w:val="A94094E4"/>
@@ -8968,7 +9371,7 @@
       </w:rPr>
     </w:lvl>
   </w:abstractNum>
-  <w:abstractNum w:abstractNumId="25">
+  <w:abstractNum w:abstractNumId="26">
     <w:nsid w:val="70540D80"/>
     <w:multiLevelType w:val="hybridMultilevel"/>
     <w:tmpl w:val="474A4FF4"/>
@@ -9081,7 +9484,7 @@
       </w:rPr>
     </w:lvl>
   </w:abstractNum>
-  <w:abstractNum w:abstractNumId="26">
+  <w:abstractNum w:abstractNumId="27">
     <w:nsid w:val="712C7B0B"/>
     <w:multiLevelType w:val="hybridMultilevel"/>
     <w:tmpl w:val="2D56AB22"/>
@@ -9194,7 +9597,7 @@
       </w:rPr>
     </w:lvl>
   </w:abstractNum>
-  <w:abstractNum w:abstractNumId="27">
+  <w:abstractNum w:abstractNumId="28">
     <w:nsid w:val="73E56D62"/>
     <w:multiLevelType w:val="hybridMultilevel"/>
     <w:tmpl w:val="95A8CFBA"/>
@@ -9307,7 +9710,7 @@
       </w:rPr>
     </w:lvl>
   </w:abstractNum>
-  <w:abstractNum w:abstractNumId="28">
+  <w:abstractNum w:abstractNumId="29">
     <w:nsid w:val="783D0835"/>
     <w:multiLevelType w:val="hybridMultilevel"/>
     <w:tmpl w:val="C25E0E2C"/>
@@ -9424,7 +9827,7 @@
     <w:abstractNumId w:val="12"/>
   </w:num>
   <w:num w:numId="2">
-    <w:abstractNumId w:val="18"/>
+    <w:abstractNumId w:val="19"/>
   </w:num>
   <w:num w:numId="3">
     <w:abstractNumId w:val="3"/>
@@ -9439,19 +9842,19 @@
     <w:abstractNumId w:val="9"/>
   </w:num>
   <w:num w:numId="7">
-    <w:abstractNumId w:val="27"/>
+    <w:abstractNumId w:val="28"/>
   </w:num>
   <w:num w:numId="8">
-    <w:abstractNumId w:val="22"/>
+    <w:abstractNumId w:val="23"/>
   </w:num>
   <w:num w:numId="9">
-    <w:abstractNumId w:val="23"/>
+    <w:abstractNumId w:val="24"/>
   </w:num>
   <w:num w:numId="10">
     <w:abstractNumId w:val="5"/>
   </w:num>
   <w:num w:numId="11">
-    <w:abstractNumId w:val="16"/>
+    <w:abstractNumId w:val="17"/>
   </w:num>
   <w:num w:numId="12">
     <w:abstractNumId w:val="14"/>
@@ -9460,10 +9863,10 @@
     <w:abstractNumId w:val="11"/>
   </w:num>
   <w:num w:numId="14">
-    <w:abstractNumId w:val="20"/>
+    <w:abstractNumId w:val="21"/>
   </w:num>
   <w:num w:numId="15">
-    <w:abstractNumId w:val="25"/>
+    <w:abstractNumId w:val="26"/>
   </w:num>
   <w:num w:numId="16">
     <w:abstractNumId w:val="10"/>
@@ -9472,19 +9875,19 @@
     <w:abstractNumId w:val="1"/>
   </w:num>
   <w:num w:numId="18">
-    <w:abstractNumId w:val="28"/>
+    <w:abstractNumId w:val="29"/>
   </w:num>
   <w:num w:numId="19">
     <w:abstractNumId w:val="8"/>
   </w:num>
   <w:num w:numId="20">
-    <w:abstractNumId w:val="21"/>
+    <w:abstractNumId w:val="22"/>
   </w:num>
   <w:num w:numId="21">
-    <w:abstractNumId w:val="15"/>
+    <w:abstractNumId w:val="16"/>
   </w:num>
   <w:num w:numId="22">
-    <w:abstractNumId w:val="17"/>
+    <w:abstractNumId w:val="18"/>
   </w:num>
   <w:num w:numId="23">
     <w:abstractNumId w:val="13"/>
@@ -9493,7 +9896,7 @@
     <w:abstractNumId w:val="6"/>
   </w:num>
   <w:num w:numId="25">
-    <w:abstractNumId w:val="19"/>
+    <w:abstractNumId w:val="20"/>
   </w:num>
   <w:num w:numId="26">
     <w:abstractNumId w:val="7"/>
@@ -9502,10 +9905,13 @@
     <w:abstractNumId w:val="0"/>
   </w:num>
   <w:num w:numId="28">
-    <w:abstractNumId w:val="26"/>
+    <w:abstractNumId w:val="27"/>
   </w:num>
   <w:num w:numId="29">
-    <w:abstractNumId w:val="24"/>
+    <w:abstractNumId w:val="25"/>
+  </w:num>
+  <w:num w:numId="30">
+    <w:abstractNumId w:val="15"/>
   </w:num>
 </w:numbering>
 </file>
@@ -9970,6 +10376,17 @@
       </w:tblCellMar>
     </w:tblPr>
   </w:style>
+  <w:style w:type="character" w:styleId="Hyperlink">
+    <w:name w:val="Hyperlink"/>
+    <w:basedOn w:val="DefaultParagraphFont"/>
+    <w:uiPriority w:val="99"/>
+    <w:unhideWhenUsed/>
+    <w:rsid w:val="004828F0"/>
+    <w:rPr>
+      <w:color w:val="0563C1" w:themeColor="hyperlink"/>
+      <w:u w:val="single"/>
+    </w:rPr>
+  </w:style>
 </w:styles>
 </file>
 

</xml_diff>

<commit_message>
updating application layer problem qns
</commit_message>
<xml_diff>
--- a/Notes/w2.docx
+++ b/Notes/w2.docx
@@ -4705,14 +4705,8 @@
           <w:szCs w:val="20"/>
         </w:rPr>
       </w:pPr>
-      <w:r>
-        <w:rPr>
-          <w:color w:val="000000" w:themeColor="text1"/>
-          <w:sz w:val="20"/>
-          <w:szCs w:val="20"/>
-        </w:rPr>
-        <w:t xml:space="preserve"> </w:t>
-      </w:r>
+      <w:bookmarkStart w:id="0" w:name="_GoBack"/>
+      <w:bookmarkEnd w:id="0"/>
       <w:r>
         <w:rPr>
           <w:b/>
@@ -10422,8 +10416,6 @@
         </w:rPr>
         <w:t xml:space="preserve"> TCP is initiated by the machine that wants to send the file.</w:t>
       </w:r>
-      <w:bookmarkStart w:id="0" w:name="_GoBack"/>
-      <w:bookmarkEnd w:id="0"/>
     </w:p>
     <w:p>
       <w:pPr>

</xml_diff>